<commit_message>
download fee structure done
</commit_message>
<xml_diff>
--- a/application/storage/fee_structure.docx
+++ b/application/storage/fee_structure.docx
@@ -17,16 +17,16 @@
           <w:sz w:val="24"/>
         </w:rPr>
         <w:drawing>
-          <wp:anchor distT="0" distB="0" distL="0" distR="0" simplePos="0" relativeHeight="3" behindDoc="1" locked="0" layoutInCell="0" allowOverlap="1" wp14:anchorId="2F059B0D" wp14:editId="051A1C51">
+          <wp:anchor distT="0" distB="0" distL="0" distR="0" simplePos="0" relativeHeight="3" behindDoc="1" locked="0" layoutInCell="0" allowOverlap="1" wp14:anchorId="2F059B0D" wp14:editId="1F6F9032">
             <wp:simplePos x="0" y="0"/>
             <wp:positionH relativeFrom="page">
-              <wp:posOffset>132080</wp:posOffset>
+              <wp:posOffset>1847850</wp:posOffset>
             </wp:positionH>
             <wp:positionV relativeFrom="page">
-              <wp:posOffset>218440</wp:posOffset>
+              <wp:posOffset>47625</wp:posOffset>
             </wp:positionV>
-            <wp:extent cx="7286625" cy="1000760"/>
-            <wp:effectExtent l="0" t="0" r="0" b="0"/>
+            <wp:extent cx="6981825" cy="723900"/>
+            <wp:effectExtent l="0" t="0" r="9525" b="0"/>
             <wp:wrapNone/>
             <wp:docPr id="1" name="Picture 2"/>
             <wp:cNvGraphicFramePr>
@@ -50,7 +50,7 @@
                   <pic:spPr bwMode="auto">
                     <a:xfrm>
                       <a:off x="0" y="0"/>
-                      <a:ext cx="7286625" cy="1000760"/>
+                      <a:ext cx="6981825" cy="723900"/>
                     </a:xfrm>
                     <a:prstGeom prst="rect">
                       <a:avLst/>
@@ -59,6 +59,12 @@
                 </pic:pic>
               </a:graphicData>
             </a:graphic>
+            <wp14:sizeRelH relativeFrom="margin">
+              <wp14:pctWidth>0</wp14:pctWidth>
+            </wp14:sizeRelH>
+            <wp14:sizeRelV relativeFrom="margin">
+              <wp14:pctHeight>0</wp14:pctHeight>
+            </wp14:sizeRelV>
           </wp:anchor>
         </w:drawing>
       </w:r>
@@ -71,15 +77,15 @@
         <mc:AlternateContent>
           <mc:Choice Requires="wps">
             <w:drawing>
-              <wp:anchor distT="5080" distB="5080" distL="5080" distR="5080" simplePos="0" relativeHeight="5" behindDoc="0" locked="0" layoutInCell="0" allowOverlap="1" wp14:anchorId="55BCF3B1" wp14:editId="033DE027">
+              <wp:anchor distT="5080" distB="5080" distL="5080" distR="5080" simplePos="0" relativeHeight="251659264" behindDoc="0" locked="0" layoutInCell="0" allowOverlap="1" wp14:anchorId="067BF569" wp14:editId="7B31BB10">
                 <wp:simplePos x="0" y="0"/>
                 <wp:positionH relativeFrom="column">
-                  <wp:posOffset>5562600</wp:posOffset>
+                  <wp:posOffset>9382760</wp:posOffset>
                 </wp:positionH>
                 <wp:positionV relativeFrom="paragraph">
-                  <wp:posOffset>-876300</wp:posOffset>
+                  <wp:posOffset>-132714</wp:posOffset>
                 </wp:positionV>
-                <wp:extent cx="990600" cy="876300"/>
+                <wp:extent cx="990600" cy="800100"/>
                 <wp:effectExtent l="0" t="0" r="19050" b="19050"/>
                 <wp:wrapNone/>
                 <wp:docPr id="2" name="Text Box 4"/>
@@ -91,7 +97,7 @@
                       <wps:spPr>
                         <a:xfrm>
                           <a:off x="0" y="0"/>
-                          <a:ext cx="990720" cy="876240"/>
+                          <a:ext cx="990600" cy="800100"/>
                         </a:xfrm>
                         <a:prstGeom prst="rect">
                           <a:avLst/>
@@ -162,12 +168,15 @@
                     </wps:wsp>
                   </a:graphicData>
                 </a:graphic>
+                <wp14:sizeRelV relativeFrom="margin">
+                  <wp14:pctHeight>0</wp14:pctHeight>
+                </wp14:sizeRelV>
               </wp:anchor>
             </w:drawing>
           </mc:Choice>
           <mc:Fallback>
             <w:pict>
-              <v:rect w14:anchorId="55BCF3B1" id="Text Box 4" o:spid="_x0000_s1026" style="position:absolute;margin-left:438pt;margin-top:-69pt;width:78pt;height:69pt;z-index:5;visibility:visible;mso-wrap-style:square;mso-wrap-distance-left:.4pt;mso-wrap-distance-top:.4pt;mso-wrap-distance-right:.4pt;mso-wrap-distance-bottom:.4pt;mso-position-horizontal:absolute;mso-position-horizontal-relative:text;mso-position-vertical:absolute;mso-position-vertical-relative:text;v-text-anchor:top" o:gfxdata="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" o:allowincell="f" fillcolor="white [3212]" strokecolor="white [3212]">
+              <v:rect w14:anchorId="067BF569" id="Text Box 4" o:spid="_x0000_s1026" style="position:absolute;margin-left:738.8pt;margin-top:-10.45pt;width:78pt;height:63pt;z-index:251659264;visibility:visible;mso-wrap-style:square;mso-height-percent:0;mso-wrap-distance-left:.4pt;mso-wrap-distance-top:.4pt;mso-wrap-distance-right:.4pt;mso-wrap-distance-bottom:.4pt;mso-position-horizontal:absolute;mso-position-horizontal-relative:text;mso-position-vertical:absolute;mso-position-vertical-relative:text;mso-height-percent:0;mso-height-relative:margin;v-text-anchor:top" o:gfxdata="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" o:allowincell="f" fillcolor="white [3212]" strokecolor="white [3212]">
                 <v:textbox>
                   <w:txbxContent>
                     <w:p>
@@ -239,46 +248,112 @@
           <w:sz w:val="24"/>
         </w:rPr>
       </w:pPr>
-      <w:r>
+    </w:p>
+    <w:p>
+      <w:pPr>
+        <w:spacing w:line="0" w:lineRule="atLeast"/>
+        <w:ind w:right="6"/>
+        <w:jc w:val="center"/>
         <w:rPr>
           <w:rFonts w:ascii="Cambria" w:eastAsia="Cambria" w:hAnsi="Cambria"/>
           <w:sz w:val="24"/>
+          <w:szCs w:val="24"/>
+        </w:rPr>
+      </w:pPr>
+      <w:r>
+        <w:rPr>
+          <w:rFonts w:ascii="Cambria" w:eastAsia="Cambria" w:hAnsi="Cambria"/>
+          <w:sz w:val="24"/>
+          <w:szCs w:val="24"/>
         </w:rPr>
         <w:t>Office of the Registrar (Academic Affairs)</w:t>
       </w:r>
     </w:p>
     <w:p>
       <w:pPr>
+        <w:spacing w:line="276" w:lineRule="auto"/>
+        <w:ind w:right="6"/>
+        <w:jc w:val="center"/>
+        <w:rPr>
+          <w:rFonts w:asciiTheme="minorHAnsi" w:eastAsia="Cambria" w:hAnsiTheme="minorHAnsi" w:cstheme="minorHAnsi"/>
+          <w:b/>
+          <w:bCs/>
+          <w:sz w:val="26"/>
+          <w:szCs w:val="26"/>
+          <w:lang w:val="en-US"/>
+        </w:rPr>
+      </w:pPr>
+      <w:r>
+        <w:rPr>
+          <w:rFonts w:asciiTheme="minorHAnsi" w:eastAsia="Cambria" w:hAnsiTheme="minorHAnsi" w:cstheme="minorHAnsi"/>
+          <w:b/>
+          <w:bCs/>
+          <w:sz w:val="26"/>
+          <w:szCs w:val="26"/>
+          <w:lang w:val="en-US"/>
+        </w:rPr>
+        <w:t>${school}</w:t>
+      </w:r>
+    </w:p>
+    <w:p>
+      <w:pPr>
+        <w:spacing w:line="276" w:lineRule="auto"/>
+        <w:ind w:right="6"/>
+        <w:jc w:val="center"/>
+        <w:rPr>
+          <w:rFonts w:asciiTheme="minorHAnsi" w:eastAsia="Cambria" w:hAnsiTheme="minorHAnsi" w:cstheme="minorHAnsi"/>
+          <w:b/>
+          <w:bCs/>
+          <w:sz w:val="26"/>
+          <w:szCs w:val="26"/>
+          <w:lang w:val="en-US"/>
+        </w:rPr>
+      </w:pPr>
+      <w:r>
+        <w:rPr>
+          <w:rFonts w:asciiTheme="minorHAnsi" w:eastAsia="Cambria" w:hAnsiTheme="minorHAnsi" w:cstheme="minorHAnsi"/>
+          <w:b/>
+          <w:bCs/>
+          <w:sz w:val="26"/>
+          <w:szCs w:val="26"/>
+          <w:lang w:val="en-US"/>
+        </w:rPr>
+        <w:t>${department}</w:t>
+      </w:r>
+    </w:p>
+    <w:p>
+      <w:pPr>
         <w:spacing w:line="15" w:lineRule="exact"/>
         <w:rPr>
           <w:rFonts w:ascii="Times New Roman" w:eastAsia="Times New Roman" w:hAnsi="Times New Roman"/>
-          <w:sz w:val="24"/>
-        </w:rPr>
-      </w:pPr>
-    </w:p>
-    <w:p>
-      <w:pPr>
-        <w:spacing w:line="0" w:lineRule="atLeast"/>
+          <w:sz w:val="26"/>
+          <w:szCs w:val="26"/>
+        </w:rPr>
+      </w:pPr>
+    </w:p>
+    <w:p>
+      <w:pPr>
+        <w:spacing w:line="360" w:lineRule="auto"/>
         <w:ind w:left="860"/>
         <w:jc w:val="center"/>
         <w:rPr>
-          <w:sz w:val="18"/>
-          <w:szCs w:val="18"/>
+          <w:sz w:val="26"/>
+          <w:szCs w:val="26"/>
         </w:rPr>
       </w:pPr>
       <w:r>
         <w:rPr>
           <w:b/>
-          <w:sz w:val="28"/>
-          <w:szCs w:val="18"/>
+          <w:sz w:val="26"/>
+          <w:szCs w:val="26"/>
         </w:rPr>
         <w:t xml:space="preserve">FEES STRUCTURE FOR </w:t>
       </w:r>
       <w:r>
         <w:rPr>
           <w:b/>
-          <w:sz w:val="28"/>
-          <w:szCs w:val="18"/>
+          <w:sz w:val="26"/>
+          <w:szCs w:val="26"/>
           <w:lang w:val="en-US"/>
         </w:rPr>
         <w:t>${course}</w:t>
@@ -286,24 +361,16 @@
       <w:r>
         <w:rPr>
           <w:b/>
-          <w:sz w:val="28"/>
-          <w:szCs w:val="18"/>
+          <w:sz w:val="26"/>
+          <w:szCs w:val="26"/>
         </w:rPr>
         <w:t xml:space="preserve"> PROGRAMME (${mode})</w:t>
       </w:r>
     </w:p>
     <w:p>
       <w:pPr>
-        <w:spacing w:line="329" w:lineRule="exact"/>
-        <w:rPr>
-          <w:rFonts w:ascii="Times New Roman" w:eastAsia="Times New Roman" w:hAnsi="Times New Roman"/>
-          <w:sz w:val="24"/>
-        </w:rPr>
-      </w:pPr>
-    </w:p>
-    <w:p>
-      <w:pPr>
         <w:spacing w:line="244" w:lineRule="exact"/>
+        <w:jc w:val="right"/>
         <w:rPr>
           <w:rFonts w:ascii="Times New Roman" w:eastAsia="Times New Roman" w:hAnsi="Times New Roman"/>
           <w:sz w:val="24"/>
@@ -355,7 +422,7 @@
         <w:tabs>
           <w:tab w:val="left" w:pos="680"/>
         </w:tabs>
-        <w:spacing w:line="235" w:lineRule="auto"/>
+        <w:spacing w:line="218" w:lineRule="auto"/>
         <w:ind w:left="680" w:hanging="356"/>
         <w:rPr>
           <w:rFonts w:ascii="Times New Roman" w:eastAsia="Times New Roman" w:hAnsi="Times New Roman"/>
@@ -365,22 +432,32 @@
         <w:rPr>
           <w:rFonts w:ascii="Times New Roman" w:eastAsia="Times New Roman" w:hAnsi="Times New Roman"/>
         </w:rPr>
-        <w:t>Fees for other semesters same as 2</w:t>
-      </w:r>
-      <w:r>
-        <w:rPr>
-          <w:rFonts w:ascii="Times New Roman" w:eastAsia="Times New Roman" w:hAnsi="Times New Roman"/>
-          <w:sz w:val="25"/>
-          <w:vertAlign w:val="superscript"/>
-        </w:rPr>
-        <w:t>nd</w:t>
-      </w:r>
-      <w:r>
-        <w:rPr>
-          <w:rFonts w:ascii="Times New Roman" w:eastAsia="Times New Roman" w:hAnsi="Times New Roman"/>
-        </w:rPr>
-        <w:t xml:space="preserve"> semester</w:t>
-      </w:r>
+        <w:t>Fees may be reviewed according to prevailing circumstances</w:t>
+      </w:r>
+    </w:p>
+    <w:p>
+      <w:pPr>
+        <w:spacing w:line="20" w:lineRule="exact"/>
+        <w:rPr>
+          <w:rFonts w:ascii="Times New Roman" w:eastAsia="Times New Roman" w:hAnsi="Times New Roman"/>
+        </w:rPr>
+      </w:pPr>
+    </w:p>
+    <w:p>
+      <w:pPr>
+        <w:spacing w:line="17" w:lineRule="exact"/>
+        <w:rPr>
+          <w:rFonts w:ascii="Times New Roman" w:eastAsia="Times New Roman" w:hAnsi="Times New Roman"/>
+        </w:rPr>
+      </w:pPr>
+    </w:p>
+    <w:p>
+      <w:pPr>
+        <w:spacing w:line="28" w:lineRule="exact"/>
+        <w:rPr>
+          <w:rFonts w:ascii="Times New Roman" w:eastAsia="Times New Roman" w:hAnsi="Times New Roman"/>
+        </w:rPr>
+      </w:pPr>
     </w:p>
     <w:p>
       <w:pPr>
@@ -389,105 +466,9 @@
           <w:numId w:val="1"/>
         </w:numPr>
         <w:tabs>
-          <w:tab w:val="left" w:pos="680"/>
-        </w:tabs>
-        <w:spacing w:line="218" w:lineRule="auto"/>
-        <w:ind w:left="680" w:hanging="356"/>
-        <w:rPr>
-          <w:rFonts w:ascii="Times New Roman" w:eastAsia="Times New Roman" w:hAnsi="Times New Roman"/>
-        </w:rPr>
-      </w:pPr>
-      <w:r>
-        <w:rPr>
-          <w:rFonts w:ascii="Times New Roman" w:eastAsia="Times New Roman" w:hAnsi="Times New Roman"/>
-        </w:rPr>
-        <w:t>Fees may be reviewed according to prevailing circumstances</w:t>
-      </w:r>
-    </w:p>
-    <w:p>
-      <w:pPr>
-        <w:spacing w:line="20" w:lineRule="exact"/>
-        <w:rPr>
-          <w:rFonts w:ascii="Times New Roman" w:eastAsia="Times New Roman" w:hAnsi="Times New Roman"/>
-        </w:rPr>
-      </w:pPr>
-    </w:p>
-    <w:p>
-      <w:pPr>
-        <w:numPr>
-          <w:ilvl w:val="0"/>
-          <w:numId w:val="1"/>
-        </w:numPr>
-        <w:tabs>
-          <w:tab w:val="left" w:pos="680"/>
-        </w:tabs>
-        <w:spacing w:line="0" w:lineRule="atLeast"/>
-        <w:ind w:left="680" w:hanging="356"/>
-        <w:rPr>
-          <w:rFonts w:ascii="Times New Roman" w:eastAsia="Times New Roman" w:hAnsi="Times New Roman"/>
-        </w:rPr>
-      </w:pPr>
-      <w:r>
-        <w:rPr>
-          <w:rFonts w:ascii="Times New Roman" w:eastAsia="Times New Roman" w:hAnsi="Times New Roman"/>
-        </w:rPr>
-        <w:t xml:space="preserve">* One off Fee paid at </w:t>
-      </w:r>
-      <w:r>
-        <w:rPr>
-          <w:rFonts w:ascii="Times New Roman" w:eastAsia="Times New Roman" w:hAnsi="Times New Roman"/>
-        </w:rPr>
-        <w:t>the commencement of studies</w:t>
-      </w:r>
-    </w:p>
-    <w:p>
-      <w:pPr>
-        <w:spacing w:line="17" w:lineRule="exact"/>
-        <w:rPr>
-          <w:rFonts w:ascii="Times New Roman" w:eastAsia="Times New Roman" w:hAnsi="Times New Roman"/>
-        </w:rPr>
-      </w:pPr>
-    </w:p>
-    <w:p>
-      <w:pPr>
-        <w:numPr>
-          <w:ilvl w:val="0"/>
-          <w:numId w:val="1"/>
-        </w:numPr>
-        <w:tabs>
-          <w:tab w:val="left" w:pos="680"/>
-        </w:tabs>
-        <w:spacing w:line="0" w:lineRule="atLeast"/>
-        <w:ind w:left="680" w:hanging="356"/>
-        <w:rPr>
-          <w:rFonts w:ascii="Times New Roman" w:eastAsia="Times New Roman" w:hAnsi="Times New Roman"/>
-        </w:rPr>
-      </w:pPr>
-      <w:r>
-        <w:rPr>
-          <w:rFonts w:ascii="Times New Roman" w:eastAsia="Times New Roman" w:hAnsi="Times New Roman"/>
-        </w:rPr>
-        <w:t>** Paid according to number of required attachments in the curriculum</w:t>
-      </w:r>
-    </w:p>
-    <w:p>
-      <w:pPr>
-        <w:spacing w:line="28" w:lineRule="exact"/>
-        <w:rPr>
-          <w:rFonts w:ascii="Times New Roman" w:eastAsia="Times New Roman" w:hAnsi="Times New Roman"/>
-        </w:rPr>
-      </w:pPr>
-    </w:p>
-    <w:p>
-      <w:pPr>
-        <w:numPr>
-          <w:ilvl w:val="0"/>
-          <w:numId w:val="1"/>
-        </w:numPr>
-        <w:tabs>
           <w:tab w:val="left" w:pos="674"/>
         </w:tabs>
-        <w:spacing w:line="506" w:lineRule="auto"/>
+        <w:spacing w:line="276" w:lineRule="auto"/>
         <w:ind w:left="660" w:right="286" w:hanging="336"/>
         <w:rPr>
           <w:rFonts w:ascii="Times New Roman" w:eastAsia="Times New Roman" w:hAnsi="Times New Roman"/>
@@ -497,21 +478,7 @@
         <w:rPr>
           <w:rFonts w:ascii="Times New Roman" w:eastAsia="Times New Roman" w:hAnsi="Times New Roman"/>
         </w:rPr>
-        <w:t xml:space="preserve">Practical/Labs/Workshop based programmes will be charged an extra fee of </w:t>
-      </w:r>
-      <w:proofErr w:type="spellStart"/>
-      <w:r>
-        <w:rPr>
-          <w:rFonts w:ascii="Times New Roman" w:eastAsia="Times New Roman" w:hAnsi="Times New Roman"/>
-        </w:rPr>
-        <w:t>Kshs</w:t>
-      </w:r>
-      <w:proofErr w:type="spellEnd"/>
-      <w:r>
-        <w:rPr>
-          <w:rFonts w:ascii="Times New Roman" w:eastAsia="Times New Roman" w:hAnsi="Times New Roman"/>
-        </w:rPr>
-        <w:t>. 6,000.00 annually Fee is payable through the following bank and branches:</w:t>
+        <w:t>Fee is payable through the following bank and branches:</w:t>
       </w:r>
     </w:p>
     <w:p>
@@ -534,13 +501,37 @@
         <w:rPr>
           <w:rFonts w:ascii="Times New Roman" w:eastAsia="Times New Roman" w:hAnsi="Times New Roman"/>
         </w:rPr>
-        <w:t>Co</w:t>
-      </w:r>
-      <w:r>
-        <w:rPr>
-          <w:rFonts w:ascii="Times New Roman" w:eastAsia="Times New Roman" w:hAnsi="Times New Roman"/>
-        </w:rPr>
-        <w:t>operative Bank of Kenya Acc. No 01129079001600 (Nkrumah Rd Branch). Standard Chartered Bank Acc. No. 0102092728000 (Treasury Square). Equity Bank Acc. No. 0460297818058 (</w:t>
+        <w:t xml:space="preserve">Cooperative Bank of Kenya Acc. No 01129079001600 (Nkrumah Rd Branch). </w:t>
+      </w:r>
+    </w:p>
+    <w:p>
+      <w:pPr>
+        <w:spacing w:line="252" w:lineRule="auto"/>
+        <w:ind w:left="660" w:right="2066"/>
+        <w:rPr>
+          <w:rFonts w:ascii="Times New Roman" w:eastAsia="Times New Roman" w:hAnsi="Times New Roman"/>
+        </w:rPr>
+      </w:pPr>
+      <w:r>
+        <w:rPr>
+          <w:rFonts w:ascii="Times New Roman" w:eastAsia="Times New Roman" w:hAnsi="Times New Roman"/>
+        </w:rPr>
+        <w:t xml:space="preserve">Standard Chartered Bank Acc. No. 0102092728000 (Treasury Square). </w:t>
+      </w:r>
+    </w:p>
+    <w:p>
+      <w:pPr>
+        <w:spacing w:line="252" w:lineRule="auto"/>
+        <w:ind w:left="660" w:right="2066"/>
+        <w:rPr>
+          <w:rFonts w:ascii="Times New Roman" w:eastAsia="Times New Roman" w:hAnsi="Times New Roman"/>
+        </w:rPr>
+      </w:pPr>
+      <w:r>
+        <w:rPr>
+          <w:rFonts w:ascii="Times New Roman" w:eastAsia="Times New Roman" w:hAnsi="Times New Roman"/>
+        </w:rPr>
+        <w:t>Equity Bank Acc. No. 0460297818058 (</w:t>
       </w:r>
       <w:proofErr w:type="spellStart"/>
       <w:r>
@@ -595,20 +586,50 @@
           <w:rFonts w:ascii="Times New Roman" w:eastAsia="Times New Roman" w:hAnsi="Times New Roman"/>
           <w:sz w:val="19"/>
         </w:rPr>
-        <w:t xml:space="preserve"> </w:t>
-      </w:r>
+        <w:t xml:space="preserve"> Campus: Acc. No. 1118817192 (</w:t>
+      </w:r>
+      <w:proofErr w:type="spellStart"/>
       <w:r>
         <w:rPr>
           <w:rFonts w:ascii="Times New Roman" w:eastAsia="Times New Roman" w:hAnsi="Times New Roman"/>
           <w:sz w:val="19"/>
         </w:rPr>
-        <w:t>Campus: Acc. No. 1118817192 (</w:t>
+        <w:t>Mvita</w:t>
+      </w:r>
+      <w:proofErr w:type="spellEnd"/>
+      <w:r>
+        <w:rPr>
+          <w:rFonts w:ascii="Times New Roman" w:eastAsia="Times New Roman" w:hAnsi="Times New Roman"/>
+          <w:sz w:val="19"/>
+        </w:rPr>
+        <w:t xml:space="preserve"> Branch).</w:t>
+      </w:r>
+    </w:p>
+    <w:p>
+      <w:pPr>
+        <w:spacing w:line="1" w:lineRule="exact"/>
+        <w:rPr>
+          <w:rFonts w:ascii="Times New Roman" w:eastAsia="Times New Roman" w:hAnsi="Times New Roman"/>
+        </w:rPr>
+      </w:pPr>
+    </w:p>
+    <w:p>
+      <w:pPr>
+        <w:ind w:left="680" w:right="2266" w:hanging="10"/>
+        <w:rPr>
+          <w:rFonts w:ascii="Times New Roman" w:eastAsia="Times New Roman" w:hAnsi="Times New Roman"/>
+        </w:rPr>
+      </w:pPr>
+      <w:r>
+        <w:rPr>
+          <w:rFonts w:ascii="Times New Roman" w:eastAsia="Times New Roman" w:hAnsi="Times New Roman"/>
+        </w:rPr>
+        <w:t>KCB (TUM) Fee Collection Acc No. 1169329578 (</w:t>
       </w:r>
       <w:proofErr w:type="spellStart"/>
       <w:r>
         <w:rPr>
           <w:rFonts w:ascii="Times New Roman" w:eastAsia="Times New Roman" w:hAnsi="Times New Roman"/>
-          <w:sz w:val="19"/>
         </w:rPr>
         <w:t>Mvita</w:t>
       </w:r>
@@ -616,18 +637,9 @@
       <w:r>
         <w:rPr>
           <w:rFonts w:ascii="Times New Roman" w:eastAsia="Times New Roman" w:hAnsi="Times New Roman"/>
-          <w:sz w:val="19"/>
-        </w:rPr>
-        <w:t xml:space="preserve"> Branch).</w:t>
-      </w:r>
-    </w:p>
-    <w:p>
-      <w:pPr>
-        <w:spacing w:line="1" w:lineRule="exact"/>
-        <w:rPr>
-          <w:rFonts w:ascii="Times New Roman" w:eastAsia="Times New Roman" w:hAnsi="Times New Roman"/>
-        </w:rPr>
-      </w:pPr>
+        </w:rPr>
+        <w:t xml:space="preserve"> Branch). </w:t>
+      </w:r>
     </w:p>
     <w:p>
       <w:pPr>
@@ -640,37 +652,13 @@
         <w:rPr>
           <w:rFonts w:ascii="Times New Roman" w:eastAsia="Times New Roman" w:hAnsi="Times New Roman"/>
         </w:rPr>
-        <w:t>KCB (TUM) Fee Collection Acc No. 1169329578 (</w:t>
-      </w:r>
-      <w:proofErr w:type="spellStart"/>
-      <w:r>
-        <w:rPr>
-          <w:rFonts w:ascii="Times New Roman" w:eastAsia="Times New Roman" w:hAnsi="Times New Roman"/>
-        </w:rPr>
-        <w:t>Mvita</w:t>
-      </w:r>
-      <w:proofErr w:type="spellEnd"/>
-      <w:r>
-        <w:rPr>
-          <w:rFonts w:ascii="Times New Roman" w:eastAsia="Times New Roman" w:hAnsi="Times New Roman"/>
-        </w:rPr>
-        <w:t xml:space="preserve"> Branch). Barclays Bank Acc. No. 2034098894 (Nkrumah Rd Branch).</w:t>
-      </w:r>
-    </w:p>
-    <w:p>
-      <w:pPr>
-        <w:spacing w:line="355" w:lineRule="exact"/>
-        <w:rPr>
-          <w:rFonts w:ascii="Times New Roman" w:eastAsia="Times New Roman" w:hAnsi="Times New Roman"/>
-          <w:sz w:val="24"/>
-        </w:rPr>
-      </w:pPr>
+        <w:t>Barclays Bank Acc. No. 2034098894 (Nkrumah Rd Branch).</w:t>
+      </w:r>
     </w:p>
     <w:p>
       <w:pPr>
         <w:spacing w:line="276" w:lineRule="auto"/>
         <w:ind w:left="420" w:right="5826"/>
-        <w:jc w:val="right"/>
         <w:rPr>
           <w:b/>
         </w:rPr>
@@ -680,8 +668,64 @@
           <w:noProof/>
         </w:rPr>
         <w:drawing>
-          <wp:inline distT="0" distB="0" distL="0" distR="0" wp14:anchorId="6DE36770" wp14:editId="480428F3">
-            <wp:extent cx="571500" cy="581025"/>
+          <wp:anchor distT="0" distB="0" distL="0" distR="0" simplePos="0" relativeHeight="4" behindDoc="1" locked="0" layoutInCell="0" allowOverlap="1" wp14:anchorId="62A3D674" wp14:editId="706C4274">
+            <wp:simplePos x="0" y="0"/>
+            <wp:positionH relativeFrom="column">
+              <wp:posOffset>2896235</wp:posOffset>
+            </wp:positionH>
+            <wp:positionV relativeFrom="paragraph">
+              <wp:posOffset>125096</wp:posOffset>
+            </wp:positionV>
+            <wp:extent cx="4543425" cy="495300"/>
+            <wp:effectExtent l="0" t="0" r="9525" b="0"/>
+            <wp:wrapNone/>
+            <wp:docPr id="5" name="Picture 3"/>
+            <wp:cNvGraphicFramePr>
+              <a:graphicFrameLocks xmlns:a="http://schemas.openxmlformats.org/drawingml/2006/main" noChangeAspect="1"/>
+            </wp:cNvGraphicFramePr>
+            <a:graphic xmlns:a="http://schemas.openxmlformats.org/drawingml/2006/main">
+              <a:graphicData uri="http://schemas.openxmlformats.org/drawingml/2006/picture">
+                <pic:pic xmlns:pic="http://schemas.openxmlformats.org/drawingml/2006/picture">
+                  <pic:nvPicPr>
+                    <pic:cNvPr id="5" name="Picture 3"/>
+                    <pic:cNvPicPr>
+                      <a:picLocks noChangeAspect="1" noChangeArrowheads="1"/>
+                    </pic:cNvPicPr>
+                  </pic:nvPicPr>
+                  <pic:blipFill>
+                    <a:blip r:embed="rId7"/>
+                    <a:stretch>
+                      <a:fillRect/>
+                    </a:stretch>
+                  </pic:blipFill>
+                  <pic:spPr bwMode="auto">
+                    <a:xfrm>
+                      <a:off x="0" y="0"/>
+                      <a:ext cx="4543425" cy="495300"/>
+                    </a:xfrm>
+                    <a:prstGeom prst="rect">
+                      <a:avLst/>
+                    </a:prstGeom>
+                  </pic:spPr>
+                </pic:pic>
+              </a:graphicData>
+            </a:graphic>
+            <wp14:sizeRelH relativeFrom="margin">
+              <wp14:pctWidth>0</wp14:pctWidth>
+            </wp14:sizeRelH>
+            <wp14:sizeRelV relativeFrom="margin">
+              <wp14:pctHeight>0</wp14:pctHeight>
+            </wp14:sizeRelV>
+          </wp:anchor>
+        </w:drawing>
+      </w:r>
+      <w:r>
+        <w:rPr>
+          <w:noProof/>
+        </w:rPr>
+        <w:drawing>
+          <wp:inline distT="0" distB="0" distL="0" distR="0" wp14:anchorId="2BC16455" wp14:editId="20F34F9D">
+            <wp:extent cx="514350" cy="514350"/>
             <wp:effectExtent l="0" t="0" r="0" b="0"/>
             <wp:docPr id="4" name="Picture 1"/>
             <wp:cNvGraphicFramePr>
@@ -697,7 +741,7 @@
                     </pic:cNvPicPr>
                   </pic:nvPicPr>
                   <pic:blipFill>
-                    <a:blip r:embed="rId7"/>
+                    <a:blip r:embed="rId8"/>
                     <a:stretch>
                       <a:fillRect/>
                     </a:stretch>
@@ -705,7 +749,7 @@
                   <pic:spPr bwMode="auto">
                     <a:xfrm>
                       <a:off x="0" y="0"/>
-                      <a:ext cx="571500" cy="581025"/>
+                      <a:ext cx="514350" cy="514350"/>
                     </a:xfrm>
                     <a:prstGeom prst="rect">
                       <a:avLst/>
@@ -732,60 +776,10 @@
           <w:sz w:val="24"/>
         </w:rPr>
       </w:pPr>
-      <w:r>
-        <w:rPr>
-          <w:noProof/>
-        </w:rPr>
-        <w:drawing>
-          <wp:anchor distT="0" distB="0" distL="0" distR="0" simplePos="0" relativeHeight="4" behindDoc="1" locked="0" layoutInCell="0" allowOverlap="1" wp14:anchorId="62A3D674" wp14:editId="42671AB9">
-            <wp:simplePos x="0" y="0"/>
-            <wp:positionH relativeFrom="column">
-              <wp:posOffset>2140585</wp:posOffset>
-            </wp:positionH>
-            <wp:positionV relativeFrom="paragraph">
-              <wp:posOffset>-492125</wp:posOffset>
-            </wp:positionV>
-            <wp:extent cx="3732530" cy="476250"/>
-            <wp:effectExtent l="0" t="0" r="0" b="0"/>
-            <wp:wrapNone/>
-            <wp:docPr id="5" name="Picture 3"/>
-            <wp:cNvGraphicFramePr>
-              <a:graphicFrameLocks xmlns:a="http://schemas.openxmlformats.org/drawingml/2006/main" noChangeAspect="1"/>
-            </wp:cNvGraphicFramePr>
-            <a:graphic xmlns:a="http://schemas.openxmlformats.org/drawingml/2006/main">
-              <a:graphicData uri="http://schemas.openxmlformats.org/drawingml/2006/picture">
-                <pic:pic xmlns:pic="http://schemas.openxmlformats.org/drawingml/2006/picture">
-                  <pic:nvPicPr>
-                    <pic:cNvPr id="5" name="Picture 3"/>
-                    <pic:cNvPicPr>
-                      <a:picLocks noChangeAspect="1" noChangeArrowheads="1"/>
-                    </pic:cNvPicPr>
-                  </pic:nvPicPr>
-                  <pic:blipFill>
-                    <a:blip r:embed="rId8"/>
-                    <a:stretch>
-                      <a:fillRect/>
-                    </a:stretch>
-                  </pic:blipFill>
-                  <pic:spPr bwMode="auto">
-                    <a:xfrm>
-                      <a:off x="0" y="0"/>
-                      <a:ext cx="3732530" cy="476250"/>
-                    </a:xfrm>
-                    <a:prstGeom prst="rect">
-                      <a:avLst/>
-                    </a:prstGeom>
-                  </pic:spPr>
-                </pic:pic>
-              </a:graphicData>
-            </a:graphic>
-          </wp:anchor>
-        </w:drawing>
-      </w:r>
     </w:p>
     <w:sectPr>
-      <w:pgSz w:w="11906" w:h="16838"/>
-      <w:pgMar w:top="1440" w:right="1440" w:bottom="30" w:left="1440" w:header="0" w:footer="0" w:gutter="0"/>
+      <w:pgSz w:w="16838" w:h="11906" w:orient="landscape"/>
+      <w:pgMar w:top="284" w:right="284" w:bottom="227" w:left="284" w:header="0" w:footer="0" w:gutter="0"/>
       <w:cols w:space="720"/>
       <w:formProt w:val="0"/>
       <w:docGrid w:linePitch="360" w:charSpace="8192"/>
@@ -1542,7 +1536,6 @@
     </w:pPr>
     <w:rPr>
       <w:rFonts w:cs="FreeSans"/>
-      <w:lang/>
     </w:rPr>
   </w:style>
   <w:style w:type="paragraph" w:customStyle="1" w:styleId="FrameContents">

</xml_diff>